<commit_message>
añadido el ejercicio 4.2
</commit_message>
<xml_diff>
--- a/Pasos.docx
+++ b/Pasos.docx
@@ -3,10 +3,24 @@
 <w:document xmlns:wpc="http://schemas.microsoft.com/office/word/2010/wordprocessingCanvas" xmlns:cx="http://schemas.microsoft.com/office/drawing/2014/chartex" xmlns:mc="http://schemas.openxmlformats.org/markup-compatibility/2006" xmlns:o="urn:schemas-microsoft-com:office:office" xmlns:r="http://schemas.openxmlformats.org/officeDocument/2006/relationships" xmlns:m="http://schemas.openxmlformats.org/officeDocument/2006/math" xmlns:v="urn:schemas-microsoft-com:vml" xmlns:wp14="http://schemas.microsoft.com/office/word/2010/wordprocessingDrawing" xmlns:wp="http://schemas.openxmlformats.org/drawingml/2006/wordprocessingDrawing" xmlns:w10="urn:schemas-microsoft-com:office:word" xmlns:w="http://schemas.openxmlformats.org/wordprocessingml/2006/main" xmlns:w14="http://schemas.microsoft.com/office/word/2010/wordml" xmlns:w15="http://schemas.microsoft.com/office/word/2012/wordml" xmlns:w16se="http://schemas.microsoft.com/office/word/2015/wordml/symex" xmlns:wpg="http://schemas.microsoft.com/office/word/2010/wordprocessingGroup" xmlns:wpi="http://schemas.microsoft.com/office/word/2010/wordprocessingInk" xmlns:wne="http://schemas.microsoft.com/office/word/2006/wordml" xmlns:wps="http://schemas.microsoft.com/office/word/2010/wordprocessingShape" mc:Ignorable="w14 w15 w16se wp14">
   <w:body>
     <w:p>
+      <w:proofErr w:type="spellStart"/>
+      <w:r>
+        <w:t>Dario</w:t>
+      </w:r>
+      <w:proofErr w:type="spellEnd"/>
+      <w:r>
+        <w:t xml:space="preserve"> Martin Redondo</w:t>
+      </w:r>
+    </w:p>
+    <w:p>
       <w:r>
         <w:t xml:space="preserve">Pasos seguidos: </w:t>
       </w:r>
       <w:r>
+        <w:rPr>
+          <w:noProof/>
+          <w:lang w:eastAsia="es-ES"/>
+        </w:rPr>
         <w:drawing>
           <wp:inline distT="0" distB="0" distL="0" distR="0" wp14:anchorId="1F0BFC6C" wp14:editId="073AEB76">
             <wp:extent cx="5400040" cy="4193540"/>
@@ -46,6 +60,10 @@
     </w:p>
     <w:p>
       <w:r>
+        <w:rPr>
+          <w:noProof/>
+          <w:lang w:eastAsia="es-ES"/>
+        </w:rPr>
         <w:drawing>
           <wp:inline distT="0" distB="0" distL="0" distR="0" wp14:anchorId="698AF39C" wp14:editId="60198E77">
             <wp:extent cx="5400040" cy="368935"/>
@@ -85,6 +103,10 @@
     </w:p>
     <w:p>
       <w:r>
+        <w:rPr>
+          <w:noProof/>
+          <w:lang w:eastAsia="es-ES"/>
+        </w:rPr>
         <w:drawing>
           <wp:inline distT="0" distB="0" distL="0" distR="0" wp14:anchorId="1AB26DF3" wp14:editId="66839E9B">
             <wp:extent cx="4829849" cy="1590897"/>
@@ -120,6 +142,29 @@
             </a:graphic>
           </wp:inline>
         </w:drawing>
+      </w:r>
+    </w:p>
+    <w:p>
+      <w:r>
+        <w:t xml:space="preserve">Esto se repite por cada versión que queremos subir a </w:t>
+      </w:r>
+      <w:proofErr w:type="spellStart"/>
+      <w:r>
+        <w:t>github</w:t>
+      </w:r>
+      <w:proofErr w:type="spellEnd"/>
+      <w:r>
+        <w:t>.</w:t>
+      </w:r>
+    </w:p>
+    <w:p>
+      <w:proofErr w:type="spellStart"/>
+      <w:r>
+        <w:t>Vision</w:t>
+      </w:r>
+      <w:proofErr w:type="spellEnd"/>
+      <w:r>
+        <w:t xml:space="preserve"> del github</w:t>
       </w:r>
       <w:bookmarkStart w:id="0" w:name="_GoBack"/>
       <w:bookmarkEnd w:id="0"/>

</xml_diff>

<commit_message>
actualizado el doc al 4.2
</commit_message>
<xml_diff>
--- a/Pasos.docx
+++ b/Pasos.docx
@@ -164,10 +164,103 @@
       </w:r>
       <w:proofErr w:type="spellEnd"/>
       <w:r>
-        <w:t xml:space="preserve"> del github</w:t>
+        <w:t xml:space="preserve"> del </w:t>
+      </w:r>
+      <w:proofErr w:type="spellStart"/>
+      <w:r>
+        <w:t>github</w:t>
+      </w:r>
+      <w:proofErr w:type="spellEnd"/>
+    </w:p>
+    <w:p>
+      <w:r>
+        <w:t>Ejercicio 4.2</w:t>
+      </w:r>
+    </w:p>
+    <w:p>
+      <w:r>
+        <w:rPr>
+          <w:u w:val="single"/>
+        </w:rPr>
+        <w:lastRenderedPageBreak/>
+        <w:drawing>
+          <wp:inline distT="0" distB="0" distL="0" distR="0" wp14:anchorId="45EA5CB5" wp14:editId="0C679A77">
+            <wp:extent cx="5400040" cy="7694930"/>
+            <wp:effectExtent l="0" t="0" r="0" b="1270"/>
+            <wp:docPr id="4" name="Imagen 4"/>
+            <wp:cNvGraphicFramePr>
+              <a:graphicFrameLocks xmlns:a="http://schemas.openxmlformats.org/drawingml/2006/main" noChangeAspect="1"/>
+            </wp:cNvGraphicFramePr>
+            <a:graphic xmlns:a="http://schemas.openxmlformats.org/drawingml/2006/main">
+              <a:graphicData uri="http://schemas.openxmlformats.org/drawingml/2006/picture">
+                <pic:pic xmlns:pic="http://schemas.openxmlformats.org/drawingml/2006/picture">
+                  <pic:nvPicPr>
+                    <pic:cNvPr id="1" name=""/>
+                    <pic:cNvPicPr/>
+                  </pic:nvPicPr>
+                  <pic:blipFill>
+                    <a:blip r:embed="rId7"/>
+                    <a:stretch>
+                      <a:fillRect/>
+                    </a:stretch>
+                  </pic:blipFill>
+                  <pic:spPr>
+                    <a:xfrm>
+                      <a:off x="0" y="0"/>
+                      <a:ext cx="5400040" cy="7694930"/>
+                    </a:xfrm>
+                    <a:prstGeom prst="rect">
+                      <a:avLst/>
+                    </a:prstGeom>
+                  </pic:spPr>
+                </pic:pic>
+              </a:graphicData>
+            </a:graphic>
+          </wp:inline>
+        </w:drawing>
       </w:r>
       <w:bookmarkStart w:id="0" w:name="_GoBack"/>
       <w:bookmarkEnd w:id="0"/>
+    </w:p>
+    <w:p>
+      <w:r>
+        <w:lastRenderedPageBreak/>
+        <w:drawing>
+          <wp:inline distT="0" distB="0" distL="0" distR="0" wp14:anchorId="58A2D671" wp14:editId="3832C79A">
+            <wp:extent cx="5400040" cy="1172845"/>
+            <wp:effectExtent l="0" t="0" r="0" b="8255"/>
+            <wp:docPr id="5" name="Imagen 5"/>
+            <wp:cNvGraphicFramePr>
+              <a:graphicFrameLocks xmlns:a="http://schemas.openxmlformats.org/drawingml/2006/main" noChangeAspect="1"/>
+            </wp:cNvGraphicFramePr>
+            <a:graphic xmlns:a="http://schemas.openxmlformats.org/drawingml/2006/main">
+              <a:graphicData uri="http://schemas.openxmlformats.org/drawingml/2006/picture">
+                <pic:pic xmlns:pic="http://schemas.openxmlformats.org/drawingml/2006/picture">
+                  <pic:nvPicPr>
+                    <pic:cNvPr id="1" name=""/>
+                    <pic:cNvPicPr/>
+                  </pic:nvPicPr>
+                  <pic:blipFill>
+                    <a:blip r:embed="rId8"/>
+                    <a:stretch>
+                      <a:fillRect/>
+                    </a:stretch>
+                  </pic:blipFill>
+                  <pic:spPr>
+                    <a:xfrm>
+                      <a:off x="0" y="0"/>
+                      <a:ext cx="5400040" cy="1172845"/>
+                    </a:xfrm>
+                    <a:prstGeom prst="rect">
+                      <a:avLst/>
+                    </a:prstGeom>
+                  </pic:spPr>
+                </pic:pic>
+              </a:graphicData>
+            </a:graphic>
+          </wp:inline>
+        </w:drawing>
+      </w:r>
     </w:p>
     <w:sectPr>
       <w:pgSz w:w="11906" w:h="16838"/>

</xml_diff>

<commit_message>
actualizado el doc al 4.3
</commit_message>
<xml_diff>
--- a/Pasos.docx
+++ b/Pasos.docx
@@ -180,7 +180,9 @@
     <w:p>
       <w:r>
         <w:rPr>
+          <w:noProof/>
           <w:u w:val="single"/>
+          <w:lang w:eastAsia="es-ES"/>
         </w:rPr>
         <w:lastRenderedPageBreak/>
         <w:drawing>
@@ -219,11 +221,13 @@
           </wp:inline>
         </w:drawing>
       </w:r>
-      <w:bookmarkStart w:id="0" w:name="_GoBack"/>
-      <w:bookmarkEnd w:id="0"/>
     </w:p>
     <w:p>
       <w:r>
+        <w:rPr>
+          <w:noProof/>
+          <w:lang w:eastAsia="es-ES"/>
+        </w:rPr>
         <w:lastRenderedPageBreak/>
         <w:drawing>
           <wp:inline distT="0" distB="0" distL="0" distR="0" wp14:anchorId="58A2D671" wp14:editId="3832C79A">
@@ -261,6 +265,52 @@
           </wp:inline>
         </w:drawing>
       </w:r>
+    </w:p>
+    <w:p>
+      <w:r>
+        <w:t>Ejercicio 4.3</w:t>
+      </w:r>
+    </w:p>
+    <w:p>
+      <w:r>
+        <w:drawing>
+          <wp:inline distT="0" distB="0" distL="0" distR="0" wp14:anchorId="3D969707" wp14:editId="3857A59F">
+            <wp:extent cx="5400040" cy="7227570"/>
+            <wp:effectExtent l="0" t="0" r="0" b="0"/>
+            <wp:docPr id="6" name="Imagen 6"/>
+            <wp:cNvGraphicFramePr>
+              <a:graphicFrameLocks xmlns:a="http://schemas.openxmlformats.org/drawingml/2006/main" noChangeAspect="1"/>
+            </wp:cNvGraphicFramePr>
+            <a:graphic xmlns:a="http://schemas.openxmlformats.org/drawingml/2006/main">
+              <a:graphicData uri="http://schemas.openxmlformats.org/drawingml/2006/picture">
+                <pic:pic xmlns:pic="http://schemas.openxmlformats.org/drawingml/2006/picture">
+                  <pic:nvPicPr>
+                    <pic:cNvPr id="1" name=""/>
+                    <pic:cNvPicPr/>
+                  </pic:nvPicPr>
+                  <pic:blipFill>
+                    <a:blip r:embed="rId9"/>
+                    <a:stretch>
+                      <a:fillRect/>
+                    </a:stretch>
+                  </pic:blipFill>
+                  <pic:spPr>
+                    <a:xfrm>
+                      <a:off x="0" y="0"/>
+                      <a:ext cx="5400040" cy="7227570"/>
+                    </a:xfrm>
+                    <a:prstGeom prst="rect">
+                      <a:avLst/>
+                    </a:prstGeom>
+                  </pic:spPr>
+                </pic:pic>
+              </a:graphicData>
+            </a:graphic>
+          </wp:inline>
+        </w:drawing>
+      </w:r>
+      <w:bookmarkStart w:id="0" w:name="_GoBack"/>
+      <w:bookmarkEnd w:id="0"/>
     </w:p>
     <w:sectPr>
       <w:pgSz w:w="11906" w:h="16838"/>

</xml_diff>

<commit_message>
actualizado el 4.8 y añadido el 4.13
</commit_message>
<xml_diff>
--- a/Pasos.docx
+++ b/Pasos.docx
@@ -322,6 +322,10 @@
     </w:p>
     <w:p>
       <w:r>
+        <w:rPr>
+          <w:noProof/>
+          <w:lang w:eastAsia="es-ES"/>
+        </w:rPr>
         <w:drawing>
           <wp:inline distT="0" distB="0" distL="0" distR="0" wp14:anchorId="314A241E" wp14:editId="4DDD9104">
             <wp:extent cx="5096586" cy="2133898"/>
@@ -361,6 +365,10 @@
     </w:p>
     <w:p>
       <w:r>
+        <w:rPr>
+          <w:noProof/>
+          <w:lang w:eastAsia="es-ES"/>
+        </w:rPr>
         <w:drawing>
           <wp:inline distT="0" distB="0" distL="0" distR="0">
             <wp:extent cx="4477375" cy="390580"/>
@@ -406,6 +414,10 @@
     </w:p>
     <w:p>
       <w:r>
+        <w:rPr>
+          <w:noProof/>
+          <w:lang w:eastAsia="es-ES"/>
+        </w:rPr>
         <w:drawing>
           <wp:inline distT="0" distB="0" distL="0" distR="0" wp14:anchorId="76B2CB4B" wp14:editId="56F9A46C">
             <wp:extent cx="5096586" cy="3439005"/>
@@ -445,6 +457,10 @@
     </w:p>
     <w:p>
       <w:r>
+        <w:rPr>
+          <w:noProof/>
+          <w:lang w:eastAsia="es-ES"/>
+        </w:rPr>
         <w:lastRenderedPageBreak/>
         <w:drawing>
           <wp:inline distT="0" distB="0" distL="0" distR="0" wp14:anchorId="2843B1EA" wp14:editId="39E5C264">
@@ -497,8 +513,11 @@
       </w:r>
     </w:p>
     <w:p>
-      <w:bookmarkStart w:id="0" w:name="_GoBack"/>
-      <w:r>
+      <w:r>
+        <w:rPr>
+          <w:noProof/>
+          <w:lang w:eastAsia="es-ES"/>
+        </w:rPr>
         <w:drawing>
           <wp:inline distT="0" distB="0" distL="0" distR="0" wp14:anchorId="4365B628" wp14:editId="533BDFC9">
             <wp:extent cx="5400040" cy="5269230"/>
@@ -535,7 +554,53 @@
           </wp:inline>
         </w:drawing>
       </w:r>
+    </w:p>
+    <w:p>
+      <w:r>
+        <w:t>Actualización del 4.8</w:t>
+      </w:r>
+      <w:bookmarkStart w:id="0" w:name="_GoBack"/>
       <w:bookmarkEnd w:id="0"/>
+    </w:p>
+    <w:p>
+      <w:r>
+        <w:lastRenderedPageBreak/>
+        <w:drawing>
+          <wp:inline distT="0" distB="0" distL="0" distR="0" wp14:anchorId="1E57CA8A" wp14:editId="60175097">
+            <wp:extent cx="5400040" cy="5734050"/>
+            <wp:effectExtent l="0" t="0" r="0" b="0"/>
+            <wp:docPr id="12" name="Imagen 12"/>
+            <wp:cNvGraphicFramePr>
+              <a:graphicFrameLocks xmlns:a="http://schemas.openxmlformats.org/drawingml/2006/main" noChangeAspect="1"/>
+            </wp:cNvGraphicFramePr>
+            <a:graphic xmlns:a="http://schemas.openxmlformats.org/drawingml/2006/main">
+              <a:graphicData uri="http://schemas.openxmlformats.org/drawingml/2006/picture">
+                <pic:pic xmlns:pic="http://schemas.openxmlformats.org/drawingml/2006/picture">
+                  <pic:nvPicPr>
+                    <pic:cNvPr id="1" name=""/>
+                    <pic:cNvPicPr/>
+                  </pic:nvPicPr>
+                  <pic:blipFill>
+                    <a:blip r:embed="rId15"/>
+                    <a:stretch>
+                      <a:fillRect/>
+                    </a:stretch>
+                  </pic:blipFill>
+                  <pic:spPr>
+                    <a:xfrm>
+                      <a:off x="0" y="0"/>
+                      <a:ext cx="5400040" cy="5734050"/>
+                    </a:xfrm>
+                    <a:prstGeom prst="rect">
+                      <a:avLst/>
+                    </a:prstGeom>
+                  </pic:spPr>
+                </pic:pic>
+              </a:graphicData>
+            </a:graphic>
+          </wp:inline>
+        </w:drawing>
+      </w:r>
     </w:p>
     <w:sectPr>
       <w:pgSz w:w="11906" w:h="16838"/>

</xml_diff>

<commit_message>
Actualizado el ejercicio 4.13 y el doc
</commit_message>
<xml_diff>
--- a/Pasos.docx
+++ b/Pasos.docx
@@ -3,13 +3,8 @@
 <w:document xmlns:wpc="http://schemas.microsoft.com/office/word/2010/wordprocessingCanvas" xmlns:cx="http://schemas.microsoft.com/office/drawing/2014/chartex" xmlns:mc="http://schemas.openxmlformats.org/markup-compatibility/2006" xmlns:o="urn:schemas-microsoft-com:office:office" xmlns:r="http://schemas.openxmlformats.org/officeDocument/2006/relationships" xmlns:m="http://schemas.openxmlformats.org/officeDocument/2006/math" xmlns:v="urn:schemas-microsoft-com:vml" xmlns:wp14="http://schemas.microsoft.com/office/word/2010/wordprocessingDrawing" xmlns:wp="http://schemas.openxmlformats.org/drawingml/2006/wordprocessingDrawing" xmlns:w10="urn:schemas-microsoft-com:office:word" xmlns:w="http://schemas.openxmlformats.org/wordprocessingml/2006/main" xmlns:w14="http://schemas.microsoft.com/office/word/2010/wordml" xmlns:w15="http://schemas.microsoft.com/office/word/2012/wordml" xmlns:w16se="http://schemas.microsoft.com/office/word/2015/wordml/symex" xmlns:wpg="http://schemas.microsoft.com/office/word/2010/wordprocessingGroup" xmlns:wpi="http://schemas.microsoft.com/office/word/2010/wordprocessingInk" xmlns:wne="http://schemas.microsoft.com/office/word/2006/wordml" xmlns:wps="http://schemas.microsoft.com/office/word/2010/wordprocessingShape" mc:Ignorable="w14 w15 w16se wp14">
   <w:body>
     <w:p>
-      <w:proofErr w:type="spellStart"/>
-      <w:r>
-        <w:t>Dario</w:t>
-      </w:r>
-      <w:proofErr w:type="spellEnd"/>
-      <w:r>
-        <w:t xml:space="preserve"> Martin Redondo</w:t>
+      <w:r>
+        <w:t>Dario Martin Redondo</w:t>
       </w:r>
     </w:p>
     <w:p>
@@ -146,31 +141,13 @@
     </w:p>
     <w:p>
       <w:r>
-        <w:t xml:space="preserve">Esto se repite por cada versión que queremos subir a </w:t>
-      </w:r>
-      <w:proofErr w:type="spellStart"/>
-      <w:r>
-        <w:t>github</w:t>
-      </w:r>
-      <w:proofErr w:type="spellEnd"/>
-      <w:r>
-        <w:t>.</w:t>
-      </w:r>
-    </w:p>
-    <w:p>
-      <w:proofErr w:type="spellStart"/>
-      <w:r>
-        <w:t>Vision</w:t>
-      </w:r>
-      <w:proofErr w:type="spellEnd"/>
-      <w:r>
-        <w:t xml:space="preserve"> del </w:t>
-      </w:r>
-      <w:proofErr w:type="spellStart"/>
-      <w:r>
-        <w:t>github</w:t>
-      </w:r>
-      <w:proofErr w:type="spellEnd"/>
+        <w:t>Esto se repite por cada versión que queremos subir a github.</w:t>
+      </w:r>
+    </w:p>
+    <w:p>
+      <w:r>
+        <w:t>Vision del github</w:t>
+      </w:r>
     </w:p>
     <w:p>
       <w:r>
@@ -559,11 +536,13 @@
       <w:r>
         <w:t>Actualización del 4.8</w:t>
       </w:r>
-      <w:bookmarkStart w:id="0" w:name="_GoBack"/>
-      <w:bookmarkEnd w:id="0"/>
-    </w:p>
-    <w:p>
-      <w:r>
+    </w:p>
+    <w:p>
+      <w:r>
+        <w:rPr>
+          <w:noProof/>
+          <w:lang w:eastAsia="es-ES"/>
+        </w:rPr>
         <w:lastRenderedPageBreak/>
         <w:drawing>
           <wp:inline distT="0" distB="0" distL="0" distR="0" wp14:anchorId="1E57CA8A" wp14:editId="60175097">
@@ -590,6 +569,64 @@
                     <a:xfrm>
                       <a:off x="0" y="0"/>
                       <a:ext cx="5400040" cy="5734050"/>
+                    </a:xfrm>
+                    <a:prstGeom prst="rect">
+                      <a:avLst/>
+                    </a:prstGeom>
+                  </pic:spPr>
+                </pic:pic>
+              </a:graphicData>
+            </a:graphic>
+          </wp:inline>
+        </w:drawing>
+      </w:r>
+    </w:p>
+    <w:p/>
+    <w:p/>
+    <w:p/>
+    <w:p/>
+    <w:p/>
+    <w:p/>
+    <w:p/>
+    <w:p/>
+    <w:p/>
+    <w:p/>
+    <w:p/>
+    <w:p>
+      <w:bookmarkStart w:id="0" w:name="_GoBack"/>
+      <w:bookmarkEnd w:id="0"/>
+      <w:r>
+        <w:lastRenderedPageBreak/>
+        <w:t>4.13</w:t>
+      </w:r>
+    </w:p>
+    <w:p>
+      <w:r>
+        <w:drawing>
+          <wp:inline distT="0" distB="0" distL="0" distR="0" wp14:anchorId="4AAD7B1F" wp14:editId="1E5E3AA3">
+            <wp:extent cx="5400040" cy="6348730"/>
+            <wp:effectExtent l="0" t="0" r="0" b="0"/>
+            <wp:docPr id="13" name="Imagen 13"/>
+            <wp:cNvGraphicFramePr>
+              <a:graphicFrameLocks xmlns:a="http://schemas.openxmlformats.org/drawingml/2006/main" noChangeAspect="1"/>
+            </wp:cNvGraphicFramePr>
+            <a:graphic xmlns:a="http://schemas.openxmlformats.org/drawingml/2006/main">
+              <a:graphicData uri="http://schemas.openxmlformats.org/drawingml/2006/picture">
+                <pic:pic xmlns:pic="http://schemas.openxmlformats.org/drawingml/2006/picture">
+                  <pic:nvPicPr>
+                    <pic:cNvPr id="1" name=""/>
+                    <pic:cNvPicPr/>
+                  </pic:nvPicPr>
+                  <pic:blipFill>
+                    <a:blip r:embed="rId16"/>
+                    <a:stretch>
+                      <a:fillRect/>
+                    </a:stretch>
+                  </pic:blipFill>
+                  <pic:spPr>
+                    <a:xfrm>
+                      <a:off x="0" y="0"/>
+                      <a:ext cx="5400040" cy="6348730"/>
                     </a:xfrm>
                     <a:prstGeom prst="rect">
                       <a:avLst/>

</xml_diff>

<commit_message>
añadido el ejercicio 4.9
</commit_message>
<xml_diff>
--- a/Pasos.docx
+++ b/Pasos.docx
@@ -3,8 +3,13 @@
 <w:document xmlns:wpc="http://schemas.microsoft.com/office/word/2010/wordprocessingCanvas" xmlns:cx="http://schemas.microsoft.com/office/drawing/2014/chartex" xmlns:mc="http://schemas.openxmlformats.org/markup-compatibility/2006" xmlns:o="urn:schemas-microsoft-com:office:office" xmlns:r="http://schemas.openxmlformats.org/officeDocument/2006/relationships" xmlns:m="http://schemas.openxmlformats.org/officeDocument/2006/math" xmlns:v="urn:schemas-microsoft-com:vml" xmlns:wp14="http://schemas.microsoft.com/office/word/2010/wordprocessingDrawing" xmlns:wp="http://schemas.openxmlformats.org/drawingml/2006/wordprocessingDrawing" xmlns:w10="urn:schemas-microsoft-com:office:word" xmlns:w="http://schemas.openxmlformats.org/wordprocessingml/2006/main" xmlns:w14="http://schemas.microsoft.com/office/word/2010/wordml" xmlns:w15="http://schemas.microsoft.com/office/word/2012/wordml" xmlns:w16se="http://schemas.microsoft.com/office/word/2015/wordml/symex" xmlns:wpg="http://schemas.microsoft.com/office/word/2010/wordprocessingGroup" xmlns:wpi="http://schemas.microsoft.com/office/word/2010/wordprocessingInk" xmlns:wne="http://schemas.microsoft.com/office/word/2006/wordml" xmlns:wps="http://schemas.microsoft.com/office/word/2010/wordprocessingShape" mc:Ignorable="w14 w15 w16se wp14">
   <w:body>
     <w:p>
-      <w:r>
-        <w:t>Dario Martin Redondo</w:t>
+      <w:proofErr w:type="spellStart"/>
+      <w:r>
+        <w:t>Dario</w:t>
+      </w:r>
+      <w:proofErr w:type="spellEnd"/>
+      <w:r>
+        <w:t xml:space="preserve"> Martin Redondo</w:t>
       </w:r>
     </w:p>
     <w:p>
@@ -141,13 +146,31 @@
     </w:p>
     <w:p>
       <w:r>
-        <w:t>Esto se repite por cada versión que queremos subir a github.</w:t>
-      </w:r>
-    </w:p>
-    <w:p>
-      <w:r>
-        <w:t>Vision del github</w:t>
-      </w:r>
+        <w:t xml:space="preserve">Esto se repite por cada versión que queremos subir a </w:t>
+      </w:r>
+      <w:proofErr w:type="spellStart"/>
+      <w:r>
+        <w:t>github</w:t>
+      </w:r>
+      <w:proofErr w:type="spellEnd"/>
+      <w:r>
+        <w:t>.</w:t>
+      </w:r>
+    </w:p>
+    <w:p>
+      <w:proofErr w:type="spellStart"/>
+      <w:r>
+        <w:t>Vision</w:t>
+      </w:r>
+      <w:proofErr w:type="spellEnd"/>
+      <w:r>
+        <w:t xml:space="preserve"> del </w:t>
+      </w:r>
+      <w:proofErr w:type="spellStart"/>
+      <w:r>
+        <w:t>github</w:t>
+      </w:r>
+      <w:proofErr w:type="spellEnd"/>
     </w:p>
     <w:p>
       <w:r>
@@ -593,8 +616,6 @@
     <w:p/>
     <w:p/>
     <w:p>
-      <w:bookmarkStart w:id="0" w:name="_GoBack"/>
-      <w:bookmarkEnd w:id="0"/>
       <w:r>
         <w:lastRenderedPageBreak/>
         <w:t>4.13</w:t>
@@ -602,6 +623,10 @@
     </w:p>
     <w:p>
       <w:r>
+        <w:rPr>
+          <w:noProof/>
+          <w:lang w:eastAsia="es-ES"/>
+        </w:rPr>
         <w:drawing>
           <wp:inline distT="0" distB="0" distL="0" distR="0" wp14:anchorId="4AAD7B1F" wp14:editId="1E5E3AA3">
             <wp:extent cx="5400040" cy="6348730"/>
@@ -627,6 +652,53 @@
                     <a:xfrm>
                       <a:off x="0" y="0"/>
                       <a:ext cx="5400040" cy="6348730"/>
+                    </a:xfrm>
+                    <a:prstGeom prst="rect">
+                      <a:avLst/>
+                    </a:prstGeom>
+                  </pic:spPr>
+                </pic:pic>
+              </a:graphicData>
+            </a:graphic>
+          </wp:inline>
+        </w:drawing>
+      </w:r>
+    </w:p>
+    <w:p>
+      <w:r>
+        <w:t>Actualización del 4.13</w:t>
+      </w:r>
+      <w:bookmarkStart w:id="0" w:name="_GoBack"/>
+      <w:bookmarkEnd w:id="0"/>
+    </w:p>
+    <w:p>
+      <w:r>
+        <w:lastRenderedPageBreak/>
+        <w:drawing>
+          <wp:inline distT="0" distB="0" distL="0" distR="0" wp14:anchorId="79DB6653" wp14:editId="52C8E161">
+            <wp:extent cx="5400040" cy="4754880"/>
+            <wp:effectExtent l="0" t="0" r="0" b="7620"/>
+            <wp:docPr id="14" name="Imagen 14"/>
+            <wp:cNvGraphicFramePr>
+              <a:graphicFrameLocks xmlns:a="http://schemas.openxmlformats.org/drawingml/2006/main" noChangeAspect="1"/>
+            </wp:cNvGraphicFramePr>
+            <a:graphic xmlns:a="http://schemas.openxmlformats.org/drawingml/2006/main">
+              <a:graphicData uri="http://schemas.openxmlformats.org/drawingml/2006/picture">
+                <pic:pic xmlns:pic="http://schemas.openxmlformats.org/drawingml/2006/picture">
+                  <pic:nvPicPr>
+                    <pic:cNvPr id="1" name=""/>
+                    <pic:cNvPicPr/>
+                  </pic:nvPicPr>
+                  <pic:blipFill>
+                    <a:blip r:embed="rId17"/>
+                    <a:stretch>
+                      <a:fillRect/>
+                    </a:stretch>
+                  </pic:blipFill>
+                  <pic:spPr>
+                    <a:xfrm>
+                      <a:off x="0" y="0"/>
+                      <a:ext cx="5400040" cy="4754880"/>
                     </a:xfrm>
                     <a:prstGeom prst="rect">
                       <a:avLst/>

</xml_diff>

<commit_message>
añadido el 4.10 y actualizado el 4.9
</commit_message>
<xml_diff>
--- a/Pasos.docx
+++ b/Pasos.docx
@@ -668,11 +668,13 @@
       <w:r>
         <w:t>Actualización del 4.13</w:t>
       </w:r>
-      <w:bookmarkStart w:id="0" w:name="_GoBack"/>
-      <w:bookmarkEnd w:id="0"/>
-    </w:p>
-    <w:p>
-      <w:r>
+    </w:p>
+    <w:p>
+      <w:r>
+        <w:rPr>
+          <w:noProof/>
+          <w:lang w:eastAsia="es-ES"/>
+        </w:rPr>
         <w:lastRenderedPageBreak/>
         <w:drawing>
           <wp:inline distT="0" distB="0" distL="0" distR="0" wp14:anchorId="79DB6653" wp14:editId="52C8E161">
@@ -710,6 +712,53 @@
           </wp:inline>
         </w:drawing>
       </w:r>
+    </w:p>
+    <w:p>
+      <w:r>
+        <w:t xml:space="preserve">4.9 </w:t>
+      </w:r>
+    </w:p>
+    <w:p>
+      <w:r>
+        <w:lastRenderedPageBreak/>
+        <w:drawing>
+          <wp:inline distT="0" distB="0" distL="0" distR="0" wp14:anchorId="37839C0D" wp14:editId="44CACF50">
+            <wp:extent cx="5315692" cy="8821381"/>
+            <wp:effectExtent l="0" t="0" r="0" b="0"/>
+            <wp:docPr id="15" name="Imagen 15"/>
+            <wp:cNvGraphicFramePr>
+              <a:graphicFrameLocks xmlns:a="http://schemas.openxmlformats.org/drawingml/2006/main" noChangeAspect="1"/>
+            </wp:cNvGraphicFramePr>
+            <a:graphic xmlns:a="http://schemas.openxmlformats.org/drawingml/2006/main">
+              <a:graphicData uri="http://schemas.openxmlformats.org/drawingml/2006/picture">
+                <pic:pic xmlns:pic="http://schemas.openxmlformats.org/drawingml/2006/picture">
+                  <pic:nvPicPr>
+                    <pic:cNvPr id="1" name=""/>
+                    <pic:cNvPicPr/>
+                  </pic:nvPicPr>
+                  <pic:blipFill>
+                    <a:blip r:embed="rId18"/>
+                    <a:stretch>
+                      <a:fillRect/>
+                    </a:stretch>
+                  </pic:blipFill>
+                  <pic:spPr>
+                    <a:xfrm>
+                      <a:off x="0" y="0"/>
+                      <a:ext cx="5315692" cy="8821381"/>
+                    </a:xfrm>
+                    <a:prstGeom prst="rect">
+                      <a:avLst/>
+                    </a:prstGeom>
+                  </pic:spPr>
+                </pic:pic>
+              </a:graphicData>
+            </a:graphic>
+          </wp:inline>
+        </w:drawing>
+      </w:r>
+      <w:bookmarkStart w:id="0" w:name="_GoBack"/>
+      <w:bookmarkEnd w:id="0"/>
     </w:p>
     <w:sectPr>
       <w:pgSz w:w="11906" w:h="16838"/>

</xml_diff>

<commit_message>
actualizado 4.8 para usar secuencias y actualizado 4.9
</commit_message>
<xml_diff>
--- a/Pasos.docx
+++ b/Pasos.docx
@@ -720,6 +720,10 @@
     </w:p>
     <w:p>
       <w:r>
+        <w:rPr>
+          <w:noProof/>
+          <w:lang w:eastAsia="es-ES"/>
+        </w:rPr>
         <w:lastRenderedPageBreak/>
         <w:drawing>
           <wp:inline distT="0" distB="0" distL="0" distR="0" wp14:anchorId="37839C0D" wp14:editId="44CACF50">
@@ -746,6 +750,49 @@
                     <a:xfrm>
                       <a:off x="0" y="0"/>
                       <a:ext cx="5315692" cy="8821381"/>
+                    </a:xfrm>
+                    <a:prstGeom prst="rect">
+                      <a:avLst/>
+                    </a:prstGeom>
+                  </pic:spPr>
+                </pic:pic>
+              </a:graphicData>
+            </a:graphic>
+          </wp:inline>
+        </w:drawing>
+      </w:r>
+    </w:p>
+    <w:p>
+      <w:r>
+        <w:lastRenderedPageBreak/>
+        <w:t>4.10</w:t>
+      </w:r>
+      <w:r>
+        <w:drawing>
+          <wp:inline distT="0" distB="0" distL="0" distR="0" wp14:anchorId="0BD1F5D6" wp14:editId="6CAD6476">
+            <wp:extent cx="5400040" cy="5464175"/>
+            <wp:effectExtent l="0" t="0" r="0" b="3175"/>
+            <wp:docPr id="16" name="Imagen 16"/>
+            <wp:cNvGraphicFramePr>
+              <a:graphicFrameLocks xmlns:a="http://schemas.openxmlformats.org/drawingml/2006/main" noChangeAspect="1"/>
+            </wp:cNvGraphicFramePr>
+            <a:graphic xmlns:a="http://schemas.openxmlformats.org/drawingml/2006/main">
+              <a:graphicData uri="http://schemas.openxmlformats.org/drawingml/2006/picture">
+                <pic:pic xmlns:pic="http://schemas.openxmlformats.org/drawingml/2006/picture">
+                  <pic:nvPicPr>
+                    <pic:cNvPr id="1" name=""/>
+                    <pic:cNvPicPr/>
+                  </pic:nvPicPr>
+                  <pic:blipFill>
+                    <a:blip r:embed="rId19"/>
+                    <a:stretch>
+                      <a:fillRect/>
+                    </a:stretch>
+                  </pic:blipFill>
+                  <pic:spPr>
+                    <a:xfrm>
+                      <a:off x="0" y="0"/>
+                      <a:ext cx="5400040" cy="5464175"/>
                     </a:xfrm>
                     <a:prstGeom prst="rect">
                       <a:avLst/>

</xml_diff>

<commit_message>
añadido ejercicio 4.4 (4.5)
</commit_message>
<xml_diff>
--- a/Pasos.docx
+++ b/Pasos.docx
@@ -765,9 +765,55 @@
     <w:p>
       <w:r>
         <w:lastRenderedPageBreak/>
+        <w:drawing>
+          <wp:inline distT="0" distB="0" distL="0" distR="0" wp14:anchorId="6937842B" wp14:editId="397B4550">
+            <wp:extent cx="5400040" cy="4663440"/>
+            <wp:effectExtent l="0" t="0" r="0" b="3810"/>
+            <wp:docPr id="17" name="Imagen 17"/>
+            <wp:cNvGraphicFramePr>
+              <a:graphicFrameLocks xmlns:a="http://schemas.openxmlformats.org/drawingml/2006/main" noChangeAspect="1"/>
+            </wp:cNvGraphicFramePr>
+            <a:graphic xmlns:a="http://schemas.openxmlformats.org/drawingml/2006/main">
+              <a:graphicData uri="http://schemas.openxmlformats.org/drawingml/2006/picture">
+                <pic:pic xmlns:pic="http://schemas.openxmlformats.org/drawingml/2006/picture">
+                  <pic:nvPicPr>
+                    <pic:cNvPr id="1" name=""/>
+                    <pic:cNvPicPr/>
+                  </pic:nvPicPr>
+                  <pic:blipFill>
+                    <a:blip r:embed="rId19"/>
+                    <a:stretch>
+                      <a:fillRect/>
+                    </a:stretch>
+                  </pic:blipFill>
+                  <pic:spPr>
+                    <a:xfrm>
+                      <a:off x="0" y="0"/>
+                      <a:ext cx="5400040" cy="4663440"/>
+                    </a:xfrm>
+                    <a:prstGeom prst="rect">
+                      <a:avLst/>
+                    </a:prstGeom>
+                  </pic:spPr>
+                </pic:pic>
+              </a:graphicData>
+            </a:graphic>
+          </wp:inline>
+        </w:drawing>
+      </w:r>
+    </w:p>
+    <w:p>
+      <w:r>
+        <w:lastRenderedPageBreak/>
         <w:t>4.10</w:t>
       </w:r>
-      <w:r>
+      <w:bookmarkStart w:id="0" w:name="_GoBack"/>
+      <w:bookmarkEnd w:id="0"/>
+      <w:r>
+        <w:rPr>
+          <w:noProof/>
+          <w:lang w:eastAsia="es-ES"/>
+        </w:rPr>
         <w:drawing>
           <wp:inline distT="0" distB="0" distL="0" distR="0" wp14:anchorId="0BD1F5D6" wp14:editId="6CAD6476">
             <wp:extent cx="5400040" cy="5464175"/>
@@ -784,7 +830,7 @@
                     <pic:cNvPicPr/>
                   </pic:nvPicPr>
                   <pic:blipFill>
-                    <a:blip r:embed="rId19"/>
+                    <a:blip r:embed="rId20"/>
                     <a:stretch>
                       <a:fillRect/>
                     </a:stretch>
@@ -804,8 +850,6 @@
           </wp:inline>
         </w:drawing>
       </w:r>
-      <w:bookmarkStart w:id="0" w:name="_GoBack"/>
-      <w:bookmarkEnd w:id="0"/>
     </w:p>
     <w:sectPr>
       <w:pgSz w:w="11906" w:h="16838"/>

</xml_diff>

<commit_message>
añadido el ejercicio4.6 y actualizados el 4.3 y 4.8
</commit_message>
<xml_diff>
--- a/Pasos.docx
+++ b/Pasos.docx
@@ -317,6 +317,52 @@
     <w:p>
       <w:r>
         <w:lastRenderedPageBreak/>
+        <w:t>Ejercicio 4.4</w:t>
+      </w:r>
+    </w:p>
+    <w:p>
+      <w:r>
+        <w:drawing>
+          <wp:inline distT="0" distB="0" distL="0" distR="0" wp14:anchorId="257C0554" wp14:editId="02F980B3">
+            <wp:extent cx="5400040" cy="4557395"/>
+            <wp:effectExtent l="0" t="0" r="0" b="0"/>
+            <wp:docPr id="18" name="Imagen 18"/>
+            <wp:cNvGraphicFramePr>
+              <a:graphicFrameLocks xmlns:a="http://schemas.openxmlformats.org/drawingml/2006/main" noChangeAspect="1"/>
+            </wp:cNvGraphicFramePr>
+            <a:graphic xmlns:a="http://schemas.openxmlformats.org/drawingml/2006/main">
+              <a:graphicData uri="http://schemas.openxmlformats.org/drawingml/2006/picture">
+                <pic:pic xmlns:pic="http://schemas.openxmlformats.org/drawingml/2006/picture">
+                  <pic:nvPicPr>
+                    <pic:cNvPr id="1" name=""/>
+                    <pic:cNvPicPr/>
+                  </pic:nvPicPr>
+                  <pic:blipFill>
+                    <a:blip r:embed="rId10"/>
+                    <a:stretch>
+                      <a:fillRect/>
+                    </a:stretch>
+                  </pic:blipFill>
+                  <pic:spPr>
+                    <a:xfrm>
+                      <a:off x="0" y="0"/>
+                      <a:ext cx="5400040" cy="4557395"/>
+                    </a:xfrm>
+                    <a:prstGeom prst="rect">
+                      <a:avLst/>
+                    </a:prstGeom>
+                  </pic:spPr>
+                </pic:pic>
+              </a:graphicData>
+            </a:graphic>
+          </wp:inline>
+        </w:drawing>
+      </w:r>
+      <w:bookmarkStart w:id="0" w:name="_GoBack"/>
+      <w:bookmarkEnd w:id="0"/>
+    </w:p>
+    <w:p>
+      <w:r>
         <w:t>Ejercicio 4.7</w:t>
       </w:r>
     </w:p>
@@ -342,7 +388,7 @@
                     <pic:cNvPicPr/>
                   </pic:nvPicPr>
                   <pic:blipFill>
-                    <a:blip r:embed="rId10"/>
+                    <a:blip r:embed="rId11"/>
                     <a:stretch>
                       <a:fillRect/>
                     </a:stretch>
@@ -385,7 +431,7 @@
                     <pic:cNvPicPr/>
                   </pic:nvPicPr>
                   <pic:blipFill>
-                    <a:blip r:embed="rId11">
+                    <a:blip r:embed="rId12">
                       <a:extLst>
                         <a:ext uri="{28A0092B-C50C-407E-A947-70E740481C1C}">
                           <a14:useLocalDpi xmlns:a14="http://schemas.microsoft.com/office/drawing/2010/main" val="0"/>
@@ -418,6 +464,7 @@
           <w:noProof/>
           <w:lang w:eastAsia="es-ES"/>
         </w:rPr>
+        <w:lastRenderedPageBreak/>
         <w:drawing>
           <wp:inline distT="0" distB="0" distL="0" distR="0" wp14:anchorId="76B2CB4B" wp14:editId="56F9A46C">
             <wp:extent cx="5096586" cy="3439005"/>
@@ -434,7 +481,7 @@
                     <pic:cNvPicPr/>
                   </pic:nvPicPr>
                   <pic:blipFill>
-                    <a:blip r:embed="rId12"/>
+                    <a:blip r:embed="rId13"/>
                     <a:stretch>
                       <a:fillRect/>
                     </a:stretch>
@@ -478,7 +525,7 @@
                     <pic:cNvPicPr/>
                   </pic:nvPicPr>
                   <pic:blipFill>
-                    <a:blip r:embed="rId13"/>
+                    <a:blip r:embed="rId14"/>
                     <a:stretch>
                       <a:fillRect/>
                     </a:stretch>
@@ -534,7 +581,7 @@
                     <pic:cNvPicPr/>
                   </pic:nvPicPr>
                   <pic:blipFill>
-                    <a:blip r:embed="rId14"/>
+                    <a:blip r:embed="rId15"/>
                     <a:stretch>
                       <a:fillRect/>
                     </a:stretch>
@@ -583,7 +630,7 @@
                     <pic:cNvPicPr/>
                   </pic:nvPicPr>
                   <pic:blipFill>
-                    <a:blip r:embed="rId15"/>
+                    <a:blip r:embed="rId16"/>
                     <a:stretch>
                       <a:fillRect/>
                     </a:stretch>
@@ -643,7 +690,7 @@
                     <pic:cNvPicPr/>
                   </pic:nvPicPr>
                   <pic:blipFill>
-                    <a:blip r:embed="rId16"/>
+                    <a:blip r:embed="rId17"/>
                     <a:stretch>
                       <a:fillRect/>
                     </a:stretch>
@@ -692,7 +739,7 @@
                     <pic:cNvPicPr/>
                   </pic:nvPicPr>
                   <pic:blipFill>
-                    <a:blip r:embed="rId17"/>
+                    <a:blip r:embed="rId18"/>
                     <a:stretch>
                       <a:fillRect/>
                     </a:stretch>
@@ -741,7 +788,7 @@
                     <pic:cNvPicPr/>
                   </pic:nvPicPr>
                   <pic:blipFill>
-                    <a:blip r:embed="rId18"/>
+                    <a:blip r:embed="rId19"/>
                     <a:stretch>
                       <a:fillRect/>
                     </a:stretch>
@@ -764,6 +811,10 @@
     </w:p>
     <w:p>
       <w:r>
+        <w:rPr>
+          <w:noProof/>
+          <w:lang w:eastAsia="es-ES"/>
+        </w:rPr>
         <w:lastRenderedPageBreak/>
         <w:drawing>
           <wp:inline distT="0" distB="0" distL="0" distR="0" wp14:anchorId="6937842B" wp14:editId="397B4550">
@@ -781,7 +832,7 @@
                     <pic:cNvPicPr/>
                   </pic:nvPicPr>
                   <pic:blipFill>
-                    <a:blip r:embed="rId19"/>
+                    <a:blip r:embed="rId20"/>
                     <a:stretch>
                       <a:fillRect/>
                     </a:stretch>
@@ -807,8 +858,6 @@
         <w:lastRenderedPageBreak/>
         <w:t>4.10</w:t>
       </w:r>
-      <w:bookmarkStart w:id="0" w:name="_GoBack"/>
-      <w:bookmarkEnd w:id="0"/>
       <w:r>
         <w:rPr>
           <w:noProof/>
@@ -830,7 +879,7 @@
                     <pic:cNvPicPr/>
                   </pic:nvPicPr>
                   <pic:blipFill>
-                    <a:blip r:embed="rId20"/>
+                    <a:blip r:embed="rId21"/>
                     <a:stretch>
                       <a:fillRect/>
                     </a:stretch>

</xml_diff>